<commit_message>
fixed up phylogenies, cleaned up the abstract, added DddP phlogeny
</commit_message>
<xml_diff>
--- a/figures_and_tables/STable3_query_DMSP_genes.docx
+++ b/figures_and_tables/STable3_query_DMSP_genes.docx
@@ -155,10 +155,10 @@
         <w:tc>
           <w:tcPr>
             <w:tcW w:w="1540" w:type="dxa"/>
-            <w:tcBorders>
-              <w:top w:val="single" w:sz="4" w:space="0" w:color="000000"/>
-              <w:left w:val="single" w:sz="4" w:space="0" w:color="000000"/>
-              <w:bottom w:val="single" w:sz="4" w:space="0" w:color="000000"/>
+            <w:vMerge w:val="restart"/>
+            <w:tcBorders>
+              <w:top w:val="single" w:sz="4" w:space="0" w:color="000000"/>
+              <w:left w:val="single" w:sz="4" w:space="0" w:color="000000"/>
             </w:tcBorders>
             <w:shd w:val="clear" w:color="auto" w:fill="auto"/>
           </w:tcPr>
@@ -335,10 +335,9 @@
         <w:tc>
           <w:tcPr>
             <w:tcW w:w="1540" w:type="dxa"/>
-            <w:tcBorders>
-              <w:top w:val="single" w:sz="4" w:space="0" w:color="000000"/>
-              <w:left w:val="single" w:sz="4" w:space="0" w:color="000000"/>
-              <w:bottom w:val="single" w:sz="4" w:space="0" w:color="000000"/>
+            <w:vMerge/>
+            <w:tcBorders>
+              <w:left w:val="single" w:sz="4" w:space="0" w:color="000000"/>
             </w:tcBorders>
             <w:shd w:val="clear" w:color="auto" w:fill="auto"/>
           </w:tcPr>
@@ -496,10 +495,9 @@
         <w:tc>
           <w:tcPr>
             <w:tcW w:w="1540" w:type="dxa"/>
-            <w:tcBorders>
-              <w:top w:val="single" w:sz="4" w:space="0" w:color="000000"/>
-              <w:left w:val="single" w:sz="4" w:space="0" w:color="000000"/>
-              <w:bottom w:val="single" w:sz="4" w:space="0" w:color="000000"/>
+            <w:vMerge/>
+            <w:tcBorders>
+              <w:left w:val="single" w:sz="4" w:space="0" w:color="000000"/>
             </w:tcBorders>
             <w:shd w:val="clear" w:color="auto" w:fill="auto"/>
           </w:tcPr>
@@ -668,8 +666,8 @@
         <w:tc>
           <w:tcPr>
             <w:tcW w:w="1540" w:type="dxa"/>
-            <w:tcBorders>
-              <w:top w:val="single" w:sz="4" w:space="0" w:color="000000"/>
+            <w:vMerge/>
+            <w:tcBorders>
               <w:left w:val="single" w:sz="4" w:space="0" w:color="000000"/>
               <w:bottom w:val="single" w:sz="4" w:space="0" w:color="000000"/>
             </w:tcBorders>
@@ -822,39 +820,31 @@
         <w:tc>
           <w:tcPr>
             <w:tcW w:w="1540" w:type="dxa"/>
-            <w:tcBorders>
-              <w:top w:val="single" w:sz="4" w:space="0" w:color="000000"/>
-              <w:left w:val="single" w:sz="4" w:space="0" w:color="000000"/>
-              <w:bottom w:val="single" w:sz="4" w:space="0" w:color="000000"/>
-            </w:tcBorders>
-            <w:shd w:val="clear" w:color="auto" w:fill="auto"/>
-          </w:tcPr>
-          <w:p>
-            <w:pPr>
-              <w:snapToGrid w:val="0"/>
-              <w:spacing w:after="0" w:line="100" w:lineRule="atLeast"/>
-              <w:rPr>
-                <w:rFonts w:ascii="Times New Roman" w:hAnsi="Times New Roman" w:cs="Times New Roman"/>
-                <w:sz w:val="20"/>
-                <w:szCs w:val="20"/>
-              </w:rPr>
-            </w:pPr>
-            <w:proofErr w:type="spellStart"/>
-            <w:r>
-              <w:rPr>
-                <w:rFonts w:ascii="Times New Roman" w:hAnsi="Times New Roman" w:cs="Times New Roman"/>
-                <w:sz w:val="20"/>
-                <w:szCs w:val="20"/>
-              </w:rPr>
-              <w:t>Ddd</w:t>
-            </w:r>
-            <w:r>
-              <w:rPr>
-                <w:rFonts w:ascii="Times New Roman" w:hAnsi="Times New Roman" w:cs="Times New Roman"/>
-                <w:sz w:val="20"/>
-                <w:szCs w:val="20"/>
-              </w:rPr>
-              <w:t>L</w:t>
+            <w:vMerge w:val="restart"/>
+            <w:tcBorders>
+              <w:top w:val="single" w:sz="4" w:space="0" w:color="000000"/>
+              <w:left w:val="single" w:sz="4" w:space="0" w:color="000000"/>
+            </w:tcBorders>
+            <w:shd w:val="clear" w:color="auto" w:fill="auto"/>
+          </w:tcPr>
+          <w:p>
+            <w:pPr>
+              <w:snapToGrid w:val="0"/>
+              <w:spacing w:after="0" w:line="100" w:lineRule="atLeast"/>
+              <w:rPr>
+                <w:rFonts w:ascii="Times New Roman" w:hAnsi="Times New Roman" w:cs="Times New Roman"/>
+                <w:sz w:val="20"/>
+                <w:szCs w:val="20"/>
+              </w:rPr>
+            </w:pPr>
+            <w:proofErr w:type="spellStart"/>
+            <w:r>
+              <w:rPr>
+                <w:rFonts w:ascii="Times New Roman" w:hAnsi="Times New Roman" w:cs="Times New Roman"/>
+                <w:sz w:val="20"/>
+                <w:szCs w:val="20"/>
+              </w:rPr>
+              <w:t>DddL</w:t>
             </w:r>
             <w:proofErr w:type="spellEnd"/>
             <w:r>
@@ -1012,8 +1002,8 @@
         <w:tc>
           <w:tcPr>
             <w:tcW w:w="1540" w:type="dxa"/>
-            <w:tcBorders>
-              <w:top w:val="single" w:sz="4" w:space="0" w:color="000000"/>
+            <w:vMerge/>
+            <w:tcBorders>
               <w:left w:val="single" w:sz="4" w:space="0" w:color="000000"/>
               <w:bottom w:val="single" w:sz="4" w:space="0" w:color="000000"/>
             </w:tcBorders>
@@ -1237,7 +1227,15 @@
                 <w:sz w:val="20"/>
                 <w:szCs w:val="20"/>
               </w:rPr>
-              <w:t xml:space="preserve"> (45)</w:t>
+              <w:t xml:space="preserve"> (5</w:t>
+            </w:r>
+            <w:r>
+              <w:rPr>
+                <w:rFonts w:ascii="Times New Roman" w:hAnsi="Times New Roman" w:cs="Times New Roman"/>
+                <w:sz w:val="20"/>
+                <w:szCs w:val="20"/>
+              </w:rPr>
+              <w:t>5)</w:t>
             </w:r>
           </w:p>
         </w:tc>
@@ -1387,39 +1385,31 @@
         <w:tc>
           <w:tcPr>
             <w:tcW w:w="1540" w:type="dxa"/>
-            <w:tcBorders>
-              <w:top w:val="single" w:sz="4" w:space="0" w:color="000000"/>
-              <w:left w:val="single" w:sz="4" w:space="0" w:color="000000"/>
-              <w:bottom w:val="single" w:sz="4" w:space="0" w:color="000000"/>
-            </w:tcBorders>
-            <w:shd w:val="clear" w:color="auto" w:fill="auto"/>
-          </w:tcPr>
-          <w:p>
-            <w:pPr>
-              <w:snapToGrid w:val="0"/>
-              <w:spacing w:after="0" w:line="100" w:lineRule="atLeast"/>
-              <w:rPr>
-                <w:rFonts w:ascii="Times New Roman" w:hAnsi="Times New Roman" w:cs="Times New Roman"/>
-                <w:sz w:val="20"/>
-                <w:szCs w:val="20"/>
-              </w:rPr>
-            </w:pPr>
-            <w:proofErr w:type="spellStart"/>
-            <w:r>
-              <w:rPr>
-                <w:rFonts w:ascii="Times New Roman" w:hAnsi="Times New Roman" w:cs="Times New Roman"/>
-                <w:sz w:val="20"/>
-                <w:szCs w:val="20"/>
-              </w:rPr>
-              <w:t>Ddd</w:t>
-            </w:r>
-            <w:r>
-              <w:rPr>
-                <w:rFonts w:ascii="Times New Roman" w:hAnsi="Times New Roman" w:cs="Times New Roman"/>
-                <w:sz w:val="20"/>
-                <w:szCs w:val="20"/>
-              </w:rPr>
-              <w:t>Q</w:t>
+            <w:vMerge w:val="restart"/>
+            <w:tcBorders>
+              <w:top w:val="single" w:sz="4" w:space="0" w:color="000000"/>
+              <w:left w:val="single" w:sz="4" w:space="0" w:color="000000"/>
+            </w:tcBorders>
+            <w:shd w:val="clear" w:color="auto" w:fill="auto"/>
+          </w:tcPr>
+          <w:p>
+            <w:pPr>
+              <w:snapToGrid w:val="0"/>
+              <w:spacing w:after="0" w:line="100" w:lineRule="atLeast"/>
+              <w:rPr>
+                <w:rFonts w:ascii="Times New Roman" w:hAnsi="Times New Roman" w:cs="Times New Roman"/>
+                <w:sz w:val="20"/>
+                <w:szCs w:val="20"/>
+              </w:rPr>
+            </w:pPr>
+            <w:proofErr w:type="spellStart"/>
+            <w:r>
+              <w:rPr>
+                <w:rFonts w:ascii="Times New Roman" w:hAnsi="Times New Roman" w:cs="Times New Roman"/>
+                <w:sz w:val="20"/>
+                <w:szCs w:val="20"/>
+              </w:rPr>
+              <w:t>DddQ</w:t>
             </w:r>
             <w:proofErr w:type="spellEnd"/>
           </w:p>
@@ -1570,10 +1560,9 @@
         <w:tc>
           <w:tcPr>
             <w:tcW w:w="1540" w:type="dxa"/>
-            <w:tcBorders>
-              <w:top w:val="single" w:sz="4" w:space="0" w:color="000000"/>
-              <w:left w:val="single" w:sz="4" w:space="0" w:color="000000"/>
-              <w:bottom w:val="single" w:sz="4" w:space="0" w:color="000000"/>
+            <w:vMerge/>
+            <w:tcBorders>
+              <w:left w:val="single" w:sz="4" w:space="0" w:color="000000"/>
             </w:tcBorders>
             <w:shd w:val="clear" w:color="auto" w:fill="auto"/>
           </w:tcPr>
@@ -1762,8 +1751,8 @@
         <w:tc>
           <w:tcPr>
             <w:tcW w:w="1540" w:type="dxa"/>
-            <w:tcBorders>
-              <w:top w:val="single" w:sz="4" w:space="0" w:color="000000"/>
+            <w:vMerge/>
+            <w:tcBorders>
               <w:left w:val="single" w:sz="4" w:space="0" w:color="000000"/>
               <w:bottom w:val="single" w:sz="4" w:space="0" w:color="000000"/>
             </w:tcBorders>

</xml_diff>